<commit_message>
Updated Documentation and Responses
</commit_message>
<xml_diff>
--- a/IT5013-Asian Fusion_Workshop Tasks Documentation.docx
+++ b/IT5013-Asian Fusion_Workshop Tasks Documentation.docx
@@ -1,11 +1,11 @@
 
 <file path=word/document.xml><?xml version="1.0" encoding="utf-8"?>
-<w:document xmlns:wpc="http://schemas.microsoft.com/office/word/2010/wordprocessingCanvas" xmlns:cx="http://schemas.microsoft.com/office/drawing/2014/chartex" xmlns:cx1="http://schemas.microsoft.com/office/drawing/2015/9/8/chartex" xmlns:cx2="http://schemas.microsoft.com/office/drawing/2015/10/21/chartex" xmlns:cx3="http://schemas.microsoft.com/office/drawing/2016/5/9/chartex" xmlns:cx4="http://schemas.microsoft.com/office/drawing/2016/5/10/chartex" xmlns:cx5="http://schemas.microsoft.com/office/drawing/2016/5/11/chartex" xmlns:cx6="http://schemas.microsoft.com/office/drawing/2016/5/12/chartex" xmlns:cx7="http://schemas.microsoft.com/office/drawing/2016/5/13/chartex" xmlns:cx8="http://schemas.microsoft.com/office/drawing/2016/5/14/chartex" xmlns:mc="http://schemas.openxmlformats.org/markup-compatibility/2006" xmlns:aink="http://schemas.microsoft.com/office/drawing/2016/ink" xmlns:am3d="http://schemas.microsoft.com/office/drawing/2017/model3d" xmlns:o="urn:schemas-microsoft-com:office:office" xmlns:r="http://schemas.openxmlformats.org/officeDocument/2006/relationships" xmlns:m="http://schemas.openxmlformats.org/officeDocument/2006/math" xmlns:v="urn:schemas-microsoft-com:vml" xmlns:wp14="http://schemas.microsoft.com/office/word/2010/wordprocessingDrawing" xmlns:wp="http://schemas.openxmlformats.org/drawingml/2006/wordprocessingDrawing" xmlns:w10="urn:schemas-microsoft-com:office:word" xmlns:w="http://schemas.openxmlformats.org/wordprocessingml/2006/main" xmlns:w14="http://schemas.microsoft.com/office/word/2010/wordml" xmlns:w15="http://schemas.microsoft.com/office/word/2012/wordml" xmlns:w16cex="http://schemas.microsoft.com/office/word/2018/wordml/cex" xmlns:w16cid="http://schemas.microsoft.com/office/word/2016/wordml/cid" xmlns:w16="http://schemas.microsoft.com/office/word/2018/wordml" xmlns:w16se="http://schemas.microsoft.com/office/word/2015/wordml/symex" xmlns:wpg="http://schemas.microsoft.com/office/word/2010/wordprocessingGroup" xmlns:wpi="http://schemas.microsoft.com/office/word/2010/wordprocessingInk" xmlns:wne="http://schemas.microsoft.com/office/word/2006/wordml" xmlns:wps="http://schemas.microsoft.com/office/word/2010/wordprocessingShape" mc:Ignorable="w14 w15 w16se w16cid w16 w16cex wp14">
+<w:document xmlns:wpc="http://schemas.microsoft.com/office/word/2010/wordprocessingCanvas" xmlns:cx="http://schemas.microsoft.com/office/drawing/2014/chartex" xmlns:mc="http://schemas.openxmlformats.org/markup-compatibility/2006" xmlns:o="urn:schemas-microsoft-com:office:office" xmlns:r="http://schemas.openxmlformats.org/officeDocument/2006/relationships" xmlns:m="http://schemas.openxmlformats.org/officeDocument/2006/math" xmlns:v="urn:schemas-microsoft-com:vml" xmlns:wp14="http://schemas.microsoft.com/office/word/2010/wordprocessingDrawing" xmlns:wp="http://schemas.openxmlformats.org/drawingml/2006/wordprocessingDrawing" xmlns:w10="urn:schemas-microsoft-com:office:word" xmlns:w="http://schemas.openxmlformats.org/wordprocessingml/2006/main" xmlns:w14="http://schemas.microsoft.com/office/word/2010/wordml" xmlns:w15="http://schemas.microsoft.com/office/word/2012/wordml" xmlns:w16se="http://schemas.microsoft.com/office/word/2015/wordml/symex" xmlns:wpg="http://schemas.microsoft.com/office/word/2010/wordprocessingGroup" xmlns:wpi="http://schemas.microsoft.com/office/word/2010/wordprocessingInk" xmlns:wne="http://schemas.microsoft.com/office/word/2006/wordml" xmlns:wps="http://schemas.microsoft.com/office/word/2010/wordprocessingShape" mc:Ignorable="w14 w15 w16se wp14">
   <w:body>
     <w:p>
       <w:pPr>
         <w:pStyle w:val="paragraph"/>
-        <w:spacing w:before="0" w:beforeAutospacing="0" w:after="0" w:afterAutospacing="0" w:line="360" w:lineRule="auto"/>
+        <w:spacing w:before="0" w:beforeAutospacing="0" w:after="120" w:afterAutospacing="0" w:line="360" w:lineRule="auto"/>
         <w:textAlignment w:val="baseline"/>
         <w:rPr>
           <w:rFonts w:ascii="Segoe UI" w:hAnsi="Segoe UI" w:cs="Segoe UI"/>
@@ -38,7 +38,7 @@
     <w:p>
       <w:pPr>
         <w:pStyle w:val="paragraph"/>
-        <w:spacing w:before="0" w:beforeAutospacing="0" w:after="0" w:afterAutospacing="0" w:line="360" w:lineRule="auto"/>
+        <w:spacing w:before="0" w:beforeAutospacing="0" w:after="120" w:afterAutospacing="0" w:line="360" w:lineRule="auto"/>
         <w:textAlignment w:val="baseline"/>
         <w:rPr>
           <w:rFonts w:ascii="Segoe UI" w:hAnsi="Segoe UI" w:cs="Segoe UI"/>
@@ -69,7 +69,7 @@
     <w:p>
       <w:pPr>
         <w:pStyle w:val="paragraph"/>
-        <w:spacing w:before="0" w:beforeAutospacing="0" w:after="0" w:afterAutospacing="0" w:line="360" w:lineRule="auto"/>
+        <w:spacing w:before="0" w:beforeAutospacing="0" w:after="120" w:afterAutospacing="0" w:line="360" w:lineRule="auto"/>
         <w:textAlignment w:val="baseline"/>
         <w:rPr>
           <w:rFonts w:ascii="Segoe UI" w:hAnsi="Segoe UI" w:cs="Segoe UI"/>
@@ -106,7 +106,7 @@
           <w:ilvl w:val="0"/>
           <w:numId w:val="1"/>
         </w:numPr>
-        <w:spacing w:before="0" w:beforeAutospacing="0" w:after="0" w:afterAutospacing="0" w:line="360" w:lineRule="auto"/>
+        <w:spacing w:before="0" w:beforeAutospacing="0" w:after="120" w:afterAutospacing="0" w:line="360" w:lineRule="auto"/>
         <w:ind w:left="360" w:firstLine="0"/>
         <w:textAlignment w:val="baseline"/>
         <w:rPr>
@@ -142,7 +142,7 @@
           <w:ilvl w:val="0"/>
           <w:numId w:val="1"/>
         </w:numPr>
-        <w:spacing w:before="0" w:beforeAutospacing="0" w:after="0" w:afterAutospacing="0" w:line="360" w:lineRule="auto"/>
+        <w:spacing w:before="0" w:beforeAutospacing="0" w:after="120" w:afterAutospacing="0" w:line="360" w:lineRule="auto"/>
         <w:ind w:left="360" w:firstLine="0"/>
         <w:textAlignment w:val="baseline"/>
         <w:rPr>
@@ -178,7 +178,7 @@
           <w:ilvl w:val="0"/>
           <w:numId w:val="2"/>
         </w:numPr>
-        <w:spacing w:before="0" w:beforeAutospacing="0" w:after="0" w:afterAutospacing="0" w:line="360" w:lineRule="auto"/>
+        <w:spacing w:before="0" w:beforeAutospacing="0" w:after="120" w:afterAutospacing="0" w:line="360" w:lineRule="auto"/>
         <w:ind w:left="360" w:firstLine="0"/>
         <w:textAlignment w:val="baseline"/>
         <w:rPr>
@@ -210,7 +210,7 @@
     <w:p>
       <w:pPr>
         <w:pStyle w:val="paragraph"/>
-        <w:spacing w:before="0" w:beforeAutospacing="0" w:after="0" w:afterAutospacing="0" w:line="360" w:lineRule="auto"/>
+        <w:spacing w:before="0" w:beforeAutospacing="0" w:after="120" w:afterAutospacing="0" w:line="360" w:lineRule="auto"/>
         <w:textAlignment w:val="baseline"/>
         <w:rPr>
           <w:rFonts w:ascii="Segoe UI" w:hAnsi="Segoe UI" w:cs="Segoe UI"/>
@@ -243,10 +243,9 @@
     <w:p>
       <w:pPr>
         <w:pStyle w:val="paragraph"/>
-        <w:spacing w:before="0" w:beforeAutospacing="0" w:after="0" w:afterAutospacing="0" w:line="360" w:lineRule="auto"/>
-        <w:textAlignment w:val="baseline"/>
-        <w:rPr>
-          <w:rStyle w:val="eop"/>
+        <w:spacing w:before="0" w:beforeAutospacing="0" w:after="120" w:afterAutospacing="0" w:line="360" w:lineRule="auto"/>
+        <w:textAlignment w:val="baseline"/>
+        <w:rPr>
           <w:rFonts w:ascii="Calibri" w:hAnsi="Calibri" w:cs="Calibri"/>
           <w:sz w:val="22"/>
           <w:szCs w:val="22"/>
@@ -360,43 +359,7 @@
     <w:p>
       <w:pPr>
         <w:pStyle w:val="paragraph"/>
-        <w:spacing w:before="0" w:beforeAutospacing="0" w:after="0" w:afterAutospacing="0" w:line="360" w:lineRule="auto"/>
-        <w:textAlignment w:val="baseline"/>
-        <w:rPr>
-          <w:rFonts w:ascii="Segoe UI" w:hAnsi="Segoe UI" w:cs="Segoe UI"/>
-          <w:sz w:val="18"/>
-          <w:szCs w:val="18"/>
-        </w:rPr>
-      </w:pPr>
-    </w:p>
-    <w:p>
-      <w:pPr>
-        <w:pStyle w:val="paragraph"/>
-        <w:spacing w:before="0" w:beforeAutospacing="0" w:after="0" w:afterAutospacing="0" w:line="360" w:lineRule="auto"/>
-        <w:textAlignment w:val="baseline"/>
-        <w:rPr>
-          <w:rFonts w:ascii="Segoe UI" w:hAnsi="Segoe UI" w:cs="Segoe UI"/>
-          <w:sz w:val="18"/>
-          <w:szCs w:val="18"/>
-        </w:rPr>
-      </w:pPr>
-    </w:p>
-    <w:p>
-      <w:pPr>
-        <w:pStyle w:val="paragraph"/>
-        <w:spacing w:before="0" w:beforeAutospacing="0" w:after="0" w:afterAutospacing="0" w:line="360" w:lineRule="auto"/>
-        <w:textAlignment w:val="baseline"/>
-        <w:rPr>
-          <w:rFonts w:ascii="Segoe UI" w:hAnsi="Segoe UI" w:cs="Segoe UI"/>
-          <w:sz w:val="18"/>
-          <w:szCs w:val="18"/>
-        </w:rPr>
-      </w:pPr>
-    </w:p>
-    <w:p>
-      <w:pPr>
-        <w:pStyle w:val="paragraph"/>
-        <w:spacing w:before="0" w:beforeAutospacing="0" w:after="0" w:afterAutospacing="0" w:line="360" w:lineRule="auto"/>
+        <w:spacing w:before="0" w:beforeAutospacing="0" w:after="120" w:afterAutospacing="0" w:line="360" w:lineRule="auto"/>
         <w:textAlignment w:val="baseline"/>
         <w:rPr>
           <w:rFonts w:ascii="Segoe UI" w:hAnsi="Segoe UI" w:cs="Segoe UI"/>
@@ -418,6 +381,7 @@
           <w:szCs w:val="32"/>
           <w:lang w:val="en-US"/>
         </w:rPr>
+        <w:lastRenderedPageBreak/>
         <w:t>Task 2</w:t>
       </w:r>
       <w:r>
@@ -436,7 +400,7 @@
     <w:p>
       <w:pPr>
         <w:pStyle w:val="paragraph"/>
-        <w:spacing w:before="0" w:beforeAutospacing="0" w:after="0" w:afterAutospacing="0" w:line="360" w:lineRule="auto"/>
+        <w:spacing w:before="0" w:beforeAutospacing="0" w:after="120" w:afterAutospacing="0" w:line="360" w:lineRule="auto"/>
         <w:textAlignment w:val="baseline"/>
         <w:rPr>
           <w:rFonts w:ascii="Segoe UI" w:hAnsi="Segoe UI" w:cs="Segoe UI"/>
@@ -473,7 +437,7 @@
           <w:ilvl w:val="0"/>
           <w:numId w:val="3"/>
         </w:numPr>
-        <w:spacing w:before="0" w:beforeAutospacing="0" w:after="0" w:afterAutospacing="0" w:line="360" w:lineRule="auto"/>
+        <w:spacing w:before="0" w:beforeAutospacing="0" w:after="120" w:afterAutospacing="0" w:line="360" w:lineRule="auto"/>
         <w:ind w:left="360" w:firstLine="0"/>
         <w:textAlignment w:val="baseline"/>
         <w:rPr>
@@ -519,7 +483,7 @@
           <w:ilvl w:val="0"/>
           <w:numId w:val="4"/>
         </w:numPr>
-        <w:spacing w:before="0" w:beforeAutospacing="0" w:after="0" w:afterAutospacing="0" w:line="360" w:lineRule="auto"/>
+        <w:spacing w:before="0" w:beforeAutospacing="0" w:after="120" w:afterAutospacing="0" w:line="360" w:lineRule="auto"/>
         <w:ind w:left="360" w:firstLine="0"/>
         <w:textAlignment w:val="baseline"/>
         <w:rPr>
@@ -556,7 +520,7 @@
           <w:ilvl w:val="0"/>
           <w:numId w:val="5"/>
         </w:numPr>
-        <w:spacing w:before="0" w:beforeAutospacing="0" w:after="0" w:afterAutospacing="0" w:line="360" w:lineRule="auto"/>
+        <w:spacing w:before="0" w:beforeAutospacing="0" w:after="120" w:afterAutospacing="0" w:line="360" w:lineRule="auto"/>
         <w:ind w:left="360" w:firstLine="0"/>
         <w:textAlignment w:val="baseline"/>
         <w:rPr>
@@ -592,7 +556,7 @@
           <w:ilvl w:val="0"/>
           <w:numId w:val="6"/>
         </w:numPr>
-        <w:spacing w:before="0" w:beforeAutospacing="0" w:after="0" w:afterAutospacing="0" w:line="360" w:lineRule="auto"/>
+        <w:spacing w:before="0" w:beforeAutospacing="0" w:after="120" w:afterAutospacing="0" w:line="360" w:lineRule="auto"/>
         <w:ind w:left="360" w:firstLine="0"/>
         <w:textAlignment w:val="baseline"/>
         <w:rPr>
@@ -628,7 +592,7 @@
           <w:ilvl w:val="0"/>
           <w:numId w:val="7"/>
         </w:numPr>
-        <w:spacing w:before="0" w:beforeAutospacing="0" w:after="0" w:afterAutospacing="0" w:line="360" w:lineRule="auto"/>
+        <w:spacing w:before="0" w:beforeAutospacing="0" w:after="120" w:afterAutospacing="0" w:line="360" w:lineRule="auto"/>
         <w:ind w:left="360" w:firstLine="0"/>
         <w:textAlignment w:val="baseline"/>
         <w:rPr>
@@ -664,7 +628,7 @@
           <w:ilvl w:val="0"/>
           <w:numId w:val="8"/>
         </w:numPr>
-        <w:spacing w:before="0" w:beforeAutospacing="0" w:after="0" w:afterAutospacing="0" w:line="360" w:lineRule="auto"/>
+        <w:spacing w:before="0" w:beforeAutospacing="0" w:after="120" w:afterAutospacing="0" w:line="360" w:lineRule="auto"/>
         <w:ind w:left="360" w:firstLine="0"/>
         <w:textAlignment w:val="baseline"/>
         <w:rPr>
@@ -700,7 +664,7 @@
           <w:ilvl w:val="0"/>
           <w:numId w:val="9"/>
         </w:numPr>
-        <w:spacing w:before="0" w:beforeAutospacing="0" w:after="0" w:afterAutospacing="0" w:line="360" w:lineRule="auto"/>
+        <w:spacing w:before="0" w:beforeAutospacing="0" w:after="120" w:afterAutospacing="0" w:line="360" w:lineRule="auto"/>
         <w:ind w:left="360" w:firstLine="0"/>
         <w:textAlignment w:val="baseline"/>
         <w:rPr>
@@ -736,7 +700,7 @@
           <w:ilvl w:val="0"/>
           <w:numId w:val="10"/>
         </w:numPr>
-        <w:spacing w:before="0" w:beforeAutospacing="0" w:after="0" w:afterAutospacing="0" w:line="360" w:lineRule="auto"/>
+        <w:spacing w:before="0" w:beforeAutospacing="0" w:after="120" w:afterAutospacing="0" w:line="360" w:lineRule="auto"/>
         <w:ind w:left="360" w:firstLine="0"/>
         <w:textAlignment w:val="baseline"/>
         <w:rPr>
@@ -747,55 +711,23 @@
       </w:pPr>
       <w:r>
         <w:rPr>
-          <w:rStyle w:val="normaltextrun"/>
-          <w:rFonts w:ascii="Calibri" w:hAnsi="Calibri" w:cs="Calibri"/>
-          <w:sz w:val="22"/>
-          <w:szCs w:val="22"/>
-          <w:lang w:val="en-US"/>
-        </w:rPr>
-        <w:t>How expensive can it get?</w:t>
-      </w:r>
-      <w:r>
-        <w:rPr>
           <w:rStyle w:val="eop"/>
           <w:rFonts w:ascii="Calibri" w:hAnsi="Calibri" w:cs="Calibri"/>
-          <w:sz w:val="22"/>
-          <w:szCs w:val="22"/>
-        </w:rPr>
-        <w:t> </w:t>
-      </w:r>
-    </w:p>
-    <w:p>
-      <w:pPr>
-        <w:pStyle w:val="paragraph"/>
-        <w:spacing w:before="0" w:beforeAutospacing="0" w:after="0" w:afterAutospacing="0" w:line="360" w:lineRule="auto"/>
-        <w:textAlignment w:val="baseline"/>
-        <w:rPr>
-          <w:rFonts w:ascii="Segoe UI" w:hAnsi="Segoe UI" w:cs="Segoe UI"/>
-          <w:sz w:val="18"/>
-          <w:szCs w:val="18"/>
-          <w:lang w:val="en-US"/>
-        </w:rPr>
-      </w:pPr>
-      <w:r>
-        <w:rPr>
-          <w:rStyle w:val="eop"/>
-          <w:rFonts w:ascii="Calibri" w:hAnsi="Calibri" w:cs="Calibri"/>
           <w:noProof/>
           <w:sz w:val="22"/>
           <w:szCs w:val="22"/>
         </w:rPr>
         <w:drawing>
-          <wp:anchor distT="0" distB="0" distL="114300" distR="114300" simplePos="0" relativeHeight="251659264" behindDoc="0" locked="0" layoutInCell="1" allowOverlap="1" wp14:anchorId="7069FF12" wp14:editId="616B4232">
+          <wp:anchor distT="0" distB="0" distL="114300" distR="114300" simplePos="0" relativeHeight="251659264" behindDoc="0" locked="0" layoutInCell="1" allowOverlap="1" wp14:anchorId="7069FF12" wp14:editId="3A35BBDB">
             <wp:simplePos x="0" y="0"/>
             <wp:positionH relativeFrom="margin">
-              <wp:align>left</wp:align>
+              <wp:align>center</wp:align>
             </wp:positionH>
             <wp:positionV relativeFrom="paragraph">
-              <wp:posOffset>231775</wp:posOffset>
+              <wp:posOffset>383540</wp:posOffset>
             </wp:positionV>
-            <wp:extent cx="5711825" cy="5711825"/>
-            <wp:effectExtent l="0" t="0" r="3175" b="3175"/>
+            <wp:extent cx="5372100" cy="5372100"/>
+            <wp:effectExtent l="0" t="0" r="0" b="0"/>
             <wp:wrapTopAndBottom/>
             <wp:docPr id="2" name="Picture 2"/>
             <wp:cNvGraphicFramePr>
@@ -826,7 +758,7 @@
                   <pic:spPr bwMode="auto">
                     <a:xfrm>
                       <a:off x="0" y="0"/>
-                      <a:ext cx="5711825" cy="5711825"/>
+                      <a:ext cx="5372100" cy="5372100"/>
                     </a:xfrm>
                     <a:prstGeom prst="rect">
                       <a:avLst/>
@@ -850,11 +782,20 @@
       </w:r>
       <w:r>
         <w:rPr>
+          <w:rStyle w:val="normaltextrun"/>
+          <w:rFonts w:ascii="Calibri" w:hAnsi="Calibri" w:cs="Calibri"/>
+          <w:sz w:val="22"/>
+          <w:szCs w:val="22"/>
+          <w:lang w:val="en-US"/>
+        </w:rPr>
+        <w:t>How expensive can it get?</w:t>
+      </w:r>
+      <w:r>
+        <w:rPr>
           <w:rStyle w:val="eop"/>
           <w:rFonts w:ascii="Calibri" w:hAnsi="Calibri" w:cs="Calibri"/>
           <w:sz w:val="22"/>
           <w:szCs w:val="22"/>
-          <w:lang w:val="en-US"/>
         </w:rPr>
         <w:t> </w:t>
       </w:r>
@@ -862,12 +803,13 @@
     <w:p>
       <w:pPr>
         <w:pStyle w:val="paragraph"/>
-        <w:spacing w:before="0" w:beforeAutospacing="0" w:after="0" w:afterAutospacing="0" w:line="360" w:lineRule="auto"/>
+        <w:spacing w:before="0" w:beforeAutospacing="0" w:after="120" w:afterAutospacing="0" w:line="360" w:lineRule="auto"/>
         <w:textAlignment w:val="baseline"/>
         <w:rPr>
           <w:rFonts w:ascii="Segoe UI" w:hAnsi="Segoe UI" w:cs="Segoe UI"/>
           <w:sz w:val="18"/>
           <w:szCs w:val="18"/>
+          <w:lang w:val="en-US"/>
         </w:rPr>
       </w:pPr>
       <w:r>
@@ -876,22 +818,11 @@
           <w:rFonts w:ascii="Calibri" w:hAnsi="Calibri" w:cs="Calibri"/>
           <w:sz w:val="22"/>
           <w:szCs w:val="22"/>
+          <w:lang w:val="en-US"/>
         </w:rPr>
         <w:lastRenderedPageBreak/>
         <w:t> </w:t>
       </w:r>
-    </w:p>
-    <w:p>
-      <w:pPr>
-        <w:pStyle w:val="paragraph"/>
-        <w:spacing w:before="0" w:beforeAutospacing="0" w:after="0" w:afterAutospacing="0" w:line="360" w:lineRule="auto"/>
-        <w:textAlignment w:val="baseline"/>
-        <w:rPr>
-          <w:rFonts w:ascii="Segoe UI" w:hAnsi="Segoe UI" w:cs="Segoe UI"/>
-          <w:sz w:val="18"/>
-          <w:szCs w:val="18"/>
-        </w:rPr>
-      </w:pPr>
       <w:r>
         <w:rPr>
           <w:rStyle w:val="normaltextrun"/>
@@ -931,7 +862,7 @@
           <w:ilvl w:val="0"/>
           <w:numId w:val="11"/>
         </w:numPr>
-        <w:spacing w:before="0" w:beforeAutospacing="0" w:after="0" w:afterAutospacing="0" w:line="360" w:lineRule="auto"/>
+        <w:spacing w:before="0" w:beforeAutospacing="0" w:after="120" w:afterAutospacing="0" w:line="360" w:lineRule="auto"/>
         <w:ind w:left="360" w:firstLine="0"/>
         <w:textAlignment w:val="baseline"/>
         <w:rPr>
@@ -977,7 +908,7 @@
           <w:ilvl w:val="0"/>
           <w:numId w:val="12"/>
         </w:numPr>
-        <w:spacing w:before="0" w:beforeAutospacing="0" w:after="0" w:afterAutospacing="0" w:line="360" w:lineRule="auto"/>
+        <w:spacing w:before="0" w:beforeAutospacing="0" w:after="120" w:afterAutospacing="0" w:line="360" w:lineRule="auto"/>
         <w:ind w:left="360" w:firstLine="0"/>
         <w:textAlignment w:val="baseline"/>
         <w:rPr>
@@ -1023,7 +954,7 @@
           <w:ilvl w:val="0"/>
           <w:numId w:val="13"/>
         </w:numPr>
-        <w:spacing w:before="0" w:beforeAutospacing="0" w:after="0" w:afterAutospacing="0" w:line="360" w:lineRule="auto"/>
+        <w:spacing w:before="0" w:beforeAutospacing="0" w:after="120" w:afterAutospacing="0" w:line="360" w:lineRule="auto"/>
         <w:ind w:left="360" w:firstLine="0"/>
         <w:textAlignment w:val="baseline"/>
         <w:rPr>
@@ -1069,7 +1000,7 @@
           <w:ilvl w:val="0"/>
           <w:numId w:val="14"/>
         </w:numPr>
-        <w:spacing w:before="0" w:beforeAutospacing="0" w:after="0" w:afterAutospacing="0" w:line="360" w:lineRule="auto"/>
+        <w:spacing w:before="0" w:beforeAutospacing="0" w:after="120" w:afterAutospacing="0" w:line="360" w:lineRule="auto"/>
         <w:ind w:left="360" w:firstLine="0"/>
         <w:textAlignment w:val="baseline"/>
         <w:rPr>
@@ -1115,7 +1046,7 @@
           <w:ilvl w:val="0"/>
           <w:numId w:val="15"/>
         </w:numPr>
-        <w:spacing w:before="0" w:beforeAutospacing="0" w:after="0" w:afterAutospacing="0" w:line="360" w:lineRule="auto"/>
+        <w:spacing w:before="0" w:beforeAutospacing="0" w:after="120" w:afterAutospacing="0" w:line="360" w:lineRule="auto"/>
         <w:ind w:left="360" w:firstLine="0"/>
         <w:textAlignment w:val="baseline"/>
         <w:rPr>
@@ -1161,7 +1092,7 @@
           <w:ilvl w:val="0"/>
           <w:numId w:val="16"/>
         </w:numPr>
-        <w:spacing w:before="0" w:beforeAutospacing="0" w:after="0" w:afterAutospacing="0" w:line="360" w:lineRule="auto"/>
+        <w:spacing w:before="0" w:beforeAutospacing="0" w:after="120" w:afterAutospacing="0" w:line="360" w:lineRule="auto"/>
         <w:ind w:left="360" w:firstLine="0"/>
         <w:textAlignment w:val="baseline"/>
         <w:rPr>
@@ -1207,7 +1138,7 @@
           <w:ilvl w:val="0"/>
           <w:numId w:val="17"/>
         </w:numPr>
-        <w:spacing w:before="0" w:beforeAutospacing="0" w:after="0" w:afterAutospacing="0" w:line="360" w:lineRule="auto"/>
+        <w:spacing w:before="0" w:beforeAutospacing="0" w:after="120" w:afterAutospacing="0" w:line="360" w:lineRule="auto"/>
         <w:ind w:left="360" w:firstLine="0"/>
         <w:textAlignment w:val="baseline"/>
         <w:rPr>
@@ -1243,7 +1174,7 @@
           <w:ilvl w:val="0"/>
           <w:numId w:val="18"/>
         </w:numPr>
-        <w:spacing w:before="0" w:beforeAutospacing="0" w:after="0" w:afterAutospacing="0" w:line="360" w:lineRule="auto"/>
+        <w:spacing w:before="0" w:beforeAutospacing="0" w:after="120" w:afterAutospacing="0" w:line="360" w:lineRule="auto"/>
         <w:ind w:left="360" w:firstLine="0"/>
         <w:textAlignment w:val="baseline"/>
         <w:rPr>
@@ -1254,60 +1185,19 @@
       </w:pPr>
       <w:r>
         <w:rPr>
-          <w:rStyle w:val="normaltextrun"/>
-          <w:rFonts w:ascii="Calibri" w:hAnsi="Calibri" w:cs="Calibri"/>
-          <w:sz w:val="22"/>
-          <w:szCs w:val="22"/>
-          <w:lang w:val="en-US"/>
-        </w:rPr>
-        <w:t>Cost efficient</w:t>
-      </w:r>
-      <w:r>
-        <w:rPr>
-          <w:rStyle w:val="normaltextrun"/>
-          <w:rFonts w:ascii="Calibri" w:hAnsi="Calibri" w:cs="Calibri"/>
-          <w:sz w:val="22"/>
-          <w:szCs w:val="22"/>
-          <w:lang w:val="en-US"/>
-        </w:rPr>
-        <w:t>.</w:t>
-      </w:r>
-      <w:r>
-        <w:rPr>
-          <w:rStyle w:val="eop"/>
-          <w:rFonts w:ascii="Calibri" w:hAnsi="Calibri" w:cs="Calibri"/>
-          <w:sz w:val="22"/>
-          <w:szCs w:val="22"/>
-        </w:rPr>
-        <w:t> </w:t>
-      </w:r>
-    </w:p>
-    <w:p>
-      <w:pPr>
-        <w:pStyle w:val="paragraph"/>
-        <w:spacing w:before="0" w:beforeAutospacing="0" w:after="0" w:afterAutospacing="0" w:line="360" w:lineRule="auto"/>
-        <w:textAlignment w:val="baseline"/>
-        <w:rPr>
-          <w:rFonts w:ascii="Calibri" w:hAnsi="Calibri" w:cs="Calibri"/>
-          <w:sz w:val="22"/>
-          <w:szCs w:val="22"/>
-        </w:rPr>
-      </w:pPr>
-      <w:r>
-        <w:rPr>
           <w:noProof/>
         </w:rPr>
         <w:drawing>
-          <wp:anchor distT="0" distB="0" distL="114300" distR="114300" simplePos="0" relativeHeight="251660288" behindDoc="0" locked="0" layoutInCell="1" allowOverlap="1" wp14:anchorId="0AA610B4" wp14:editId="7B84F984">
+          <wp:anchor distT="0" distB="0" distL="114300" distR="114300" simplePos="0" relativeHeight="251660288" behindDoc="0" locked="0" layoutInCell="1" allowOverlap="1" wp14:anchorId="0AA610B4" wp14:editId="3AF8AF07">
             <wp:simplePos x="0" y="0"/>
             <wp:positionH relativeFrom="margin">
               <wp:align>center</wp:align>
             </wp:positionH>
             <wp:positionV relativeFrom="paragraph">
-              <wp:posOffset>312708</wp:posOffset>
+              <wp:posOffset>372110</wp:posOffset>
             </wp:positionV>
-            <wp:extent cx="5731510" cy="5731510"/>
-            <wp:effectExtent l="0" t="0" r="2540" b="2540"/>
+            <wp:extent cx="5467350" cy="5467350"/>
+            <wp:effectExtent l="0" t="0" r="0" b="0"/>
             <wp:wrapTopAndBottom/>
             <wp:docPr id="3" name="Picture 3"/>
             <wp:cNvGraphicFramePr>
@@ -1338,7 +1228,7 @@
                   <pic:spPr bwMode="auto">
                     <a:xfrm>
                       <a:off x="0" y="0"/>
-                      <a:ext cx="5731510" cy="5731510"/>
+                      <a:ext cx="5467350" cy="5467350"/>
                     </a:xfrm>
                     <a:prstGeom prst="rect">
                       <a:avLst/>
@@ -1351,14 +1241,49 @@
                 </pic:pic>
               </a:graphicData>
             </a:graphic>
+            <wp14:sizeRelH relativeFrom="margin">
+              <wp14:pctWidth>0</wp14:pctWidth>
+            </wp14:sizeRelH>
+            <wp14:sizeRelV relativeFrom="margin">
+              <wp14:pctHeight>0</wp14:pctHeight>
+            </wp14:sizeRelV>
           </wp:anchor>
         </w:drawing>
       </w:r>
-    </w:p>
-    <w:p>
-      <w:pPr>
-        <w:pStyle w:val="paragraph"/>
-        <w:spacing w:before="0" w:beforeAutospacing="0" w:after="0" w:afterAutospacing="0" w:line="360" w:lineRule="auto"/>
+      <w:r>
+        <w:rPr>
+          <w:rStyle w:val="normaltextrun"/>
+          <w:rFonts w:ascii="Calibri" w:hAnsi="Calibri" w:cs="Calibri"/>
+          <w:sz w:val="22"/>
+          <w:szCs w:val="22"/>
+          <w:lang w:val="en-US"/>
+        </w:rPr>
+        <w:t>Cost efficient</w:t>
+      </w:r>
+      <w:r>
+        <w:rPr>
+          <w:rStyle w:val="normaltextrun"/>
+          <w:rFonts w:ascii="Calibri" w:hAnsi="Calibri" w:cs="Calibri"/>
+          <w:sz w:val="22"/>
+          <w:szCs w:val="22"/>
+          <w:lang w:val="en-US"/>
+        </w:rPr>
+        <w:t>.</w:t>
+      </w:r>
+      <w:r>
+        <w:rPr>
+          <w:rStyle w:val="eop"/>
+          <w:rFonts w:ascii="Calibri" w:hAnsi="Calibri" w:cs="Calibri"/>
+          <w:sz w:val="22"/>
+          <w:szCs w:val="22"/>
+        </w:rPr>
+        <w:t> </w:t>
+      </w:r>
+    </w:p>
+    <w:p>
+      <w:pPr>
+        <w:pStyle w:val="paragraph"/>
+        <w:spacing w:before="0" w:beforeAutospacing="0" w:after="120" w:afterAutospacing="0" w:line="360" w:lineRule="auto"/>
         <w:textAlignment w:val="baseline"/>
         <w:rPr>
           <w:rFonts w:ascii="Segoe UI" w:hAnsi="Segoe UI" w:cs="Segoe UI"/>
@@ -1412,7 +1337,7 @@
     <w:p>
       <w:pPr>
         <w:pStyle w:val="paragraph"/>
-        <w:spacing w:before="0" w:beforeAutospacing="0" w:after="0" w:afterAutospacing="0" w:line="360" w:lineRule="auto"/>
+        <w:spacing w:before="0" w:beforeAutospacing="0" w:after="120" w:afterAutospacing="0" w:line="360" w:lineRule="auto"/>
         <w:textAlignment w:val="baseline"/>
         <w:rPr>
           <w:rFonts w:ascii="Calibri" w:hAnsi="Calibri" w:cs="Calibri"/>
@@ -1432,7 +1357,7 @@
     <w:p>
       <w:pPr>
         <w:pStyle w:val="paragraph"/>
-        <w:spacing w:before="0" w:beforeAutospacing="0" w:after="0" w:afterAutospacing="0" w:line="360" w:lineRule="auto"/>
+        <w:spacing w:before="0" w:beforeAutospacing="0" w:after="120" w:afterAutospacing="0" w:line="360" w:lineRule="auto"/>
         <w:textAlignment w:val="baseline"/>
         <w:rPr>
           <w:rFonts w:ascii="Calibri" w:hAnsi="Calibri" w:cs="Calibri"/>
@@ -1456,7 +1381,7 @@
           <w:ilvl w:val="0"/>
           <w:numId w:val="19"/>
         </w:numPr>
-        <w:spacing w:before="0" w:beforeAutospacing="0" w:after="0" w:afterAutospacing="0" w:line="360" w:lineRule="auto"/>
+        <w:spacing w:before="0" w:beforeAutospacing="0" w:after="120" w:afterAutospacing="0" w:line="360" w:lineRule="auto"/>
         <w:textAlignment w:val="baseline"/>
         <w:rPr>
           <w:rFonts w:ascii="Calibri" w:hAnsi="Calibri" w:cs="Calibri"/>
@@ -1480,7 +1405,31 @@
           <w:ilvl w:val="0"/>
           <w:numId w:val="19"/>
         </w:numPr>
-        <w:spacing w:before="0" w:beforeAutospacing="0" w:after="0" w:afterAutospacing="0" w:line="360" w:lineRule="auto"/>
+        <w:spacing w:before="0" w:beforeAutospacing="0" w:after="120" w:afterAutospacing="0" w:line="360" w:lineRule="auto"/>
+        <w:textAlignment w:val="baseline"/>
+        <w:rPr>
+          <w:rFonts w:ascii="Calibri" w:hAnsi="Calibri" w:cs="Calibri"/>
+          <w:sz w:val="22"/>
+          <w:szCs w:val="22"/>
+        </w:rPr>
+      </w:pPr>
+      <w:r>
+        <w:rPr>
+          <w:rFonts w:ascii="Calibri" w:hAnsi="Calibri" w:cs="Calibri"/>
+          <w:sz w:val="22"/>
+          <w:szCs w:val="22"/>
+        </w:rPr>
+        <w:t>A product where an autonomous vehicle is used to simulate going down a slide with a virtual reality headset and sound effects to go along with it, so that they do not have to be physically at a water slide.</w:t>
+      </w:r>
+    </w:p>
+    <w:p>
+      <w:pPr>
+        <w:pStyle w:val="paragraph"/>
+        <w:numPr>
+          <w:ilvl w:val="0"/>
+          <w:numId w:val="19"/>
+        </w:numPr>
+        <w:spacing w:before="0" w:beforeAutospacing="0" w:after="120" w:afterAutospacing="0" w:line="360" w:lineRule="auto"/>
         <w:textAlignment w:val="baseline"/>
         <w:rPr>
           <w:rFonts w:ascii="Calibri" w:hAnsi="Calibri" w:cs="Calibri"/>
@@ -1496,15 +1445,15 @@
           <w:szCs w:val="22"/>
         </w:rPr>
         <w:drawing>
-          <wp:anchor distT="0" distB="0" distL="114300" distR="114300" simplePos="0" relativeHeight="251661312" behindDoc="0" locked="0" layoutInCell="1" allowOverlap="1" wp14:anchorId="2623D51E" wp14:editId="124049D1">
+          <wp:anchor distT="0" distB="0" distL="114300" distR="114300" simplePos="0" relativeHeight="251661312" behindDoc="0" locked="0" layoutInCell="1" allowOverlap="1" wp14:anchorId="2623D51E" wp14:editId="2C40465B">
             <wp:simplePos x="0" y="0"/>
             <wp:positionH relativeFrom="margin">
               <wp:align>center</wp:align>
             </wp:positionH>
             <wp:positionV relativeFrom="paragraph">
-              <wp:posOffset>1350645</wp:posOffset>
+              <wp:posOffset>579755</wp:posOffset>
             </wp:positionV>
-            <wp:extent cx="4824095" cy="4824095"/>
+            <wp:extent cx="4457700" cy="4457700"/>
             <wp:effectExtent l="0" t="0" r="0" b="0"/>
             <wp:wrapTopAndBottom/>
             <wp:docPr id="4" name="Picture 4"/>
@@ -1536,7 +1485,7 @@
                   <pic:spPr bwMode="auto">
                     <a:xfrm rot="5400000">
                       <a:off x="0" y="0"/>
-                      <a:ext cx="4824095" cy="4824095"/>
+                      <a:ext cx="4457700" cy="4457700"/>
                     </a:xfrm>
                     <a:prstGeom prst="rect">
                       <a:avLst/>
@@ -1564,37 +1513,13 @@
           <w:sz w:val="22"/>
           <w:szCs w:val="22"/>
         </w:rPr>
-        <w:t>A product where an autonomous vehicle is used to simulate going down a slide with a virtual reality headset and sound effects to go along with it, so that they do not have to be physically at a water slide.</w:t>
-      </w:r>
-    </w:p>
-    <w:p>
-      <w:pPr>
-        <w:pStyle w:val="paragraph"/>
-        <w:numPr>
-          <w:ilvl w:val="0"/>
-          <w:numId w:val="19"/>
-        </w:numPr>
-        <w:spacing w:before="0" w:beforeAutospacing="0" w:after="0" w:afterAutospacing="0" w:line="360" w:lineRule="auto"/>
-        <w:textAlignment w:val="baseline"/>
-        <w:rPr>
-          <w:rFonts w:ascii="Calibri" w:hAnsi="Calibri" w:cs="Calibri"/>
-          <w:sz w:val="22"/>
-          <w:szCs w:val="22"/>
-        </w:rPr>
-      </w:pPr>
-      <w:r>
-        <w:rPr>
-          <w:rFonts w:ascii="Calibri" w:hAnsi="Calibri" w:cs="Calibri"/>
-          <w:sz w:val="22"/>
-          <w:szCs w:val="22"/>
-        </w:rPr>
         <w:t>A product where a special seat is made that goes along with a VR headset and sound effects to simulate the real thing with some 4D aspects.</w:t>
       </w:r>
     </w:p>
     <w:p>
       <w:pPr>
         <w:pStyle w:val="paragraph"/>
-        <w:spacing w:before="0" w:beforeAutospacing="0" w:after="0" w:afterAutospacing="0" w:line="360" w:lineRule="auto"/>
+        <w:spacing w:before="0" w:beforeAutospacing="0" w:after="120" w:afterAutospacing="0" w:line="360" w:lineRule="auto"/>
         <w:textAlignment w:val="baseline"/>
         <w:rPr>
           <w:rFonts w:ascii="Calibri" w:hAnsi="Calibri" w:cs="Calibri"/>
@@ -1687,19 +1612,19 @@
     <w:p>
       <w:pPr>
         <w:pStyle w:val="paragraph"/>
-        <w:spacing w:before="0" w:beforeAutospacing="0" w:after="0" w:afterAutospacing="0" w:line="360" w:lineRule="auto"/>
-        <w:textAlignment w:val="baseline"/>
-        <w:rPr>
-          <w:rFonts w:ascii="Calibri" w:hAnsi="Calibri" w:cs="Calibri"/>
-          <w:sz w:val="22"/>
-          <w:szCs w:val="22"/>
-        </w:rPr>
-      </w:pPr>
-    </w:p>
-    <w:p>
-      <w:pPr>
-        <w:pStyle w:val="paragraph"/>
-        <w:spacing w:before="0" w:beforeAutospacing="0" w:after="0" w:afterAutospacing="0" w:line="360" w:lineRule="auto"/>
+        <w:spacing w:before="0" w:beforeAutospacing="0" w:after="120" w:afterAutospacing="0" w:line="360" w:lineRule="auto"/>
+        <w:textAlignment w:val="baseline"/>
+        <w:rPr>
+          <w:rFonts w:ascii="Calibri" w:hAnsi="Calibri" w:cs="Calibri"/>
+          <w:sz w:val="22"/>
+          <w:szCs w:val="22"/>
+        </w:rPr>
+      </w:pPr>
+    </w:p>
+    <w:p>
+      <w:pPr>
+        <w:pStyle w:val="paragraph"/>
+        <w:spacing w:before="0" w:beforeAutospacing="0" w:after="120" w:afterAutospacing="0" w:line="360" w:lineRule="auto"/>
         <w:textAlignment w:val="baseline"/>
         <w:rPr>
           <w:rFonts w:ascii="Calibri" w:hAnsi="Calibri" w:cs="Calibri"/>
@@ -1718,6 +1643,7 @@
     </w:p>
     <w:p>
       <w:pPr>
+        <w:spacing w:after="120" w:line="360" w:lineRule="auto"/>
         <w:rPr>
           <w:rFonts w:ascii="Calibri" w:eastAsia="Times New Roman" w:hAnsi="Calibri" w:cs="Calibri"/>
           <w:lang w:eastAsia="en-NZ"/>
@@ -1733,7 +1659,7 @@
     <w:p>
       <w:pPr>
         <w:pStyle w:val="paragraph"/>
-        <w:spacing w:before="0" w:beforeAutospacing="0" w:after="0" w:afterAutospacing="0" w:line="360" w:lineRule="auto"/>
+        <w:spacing w:before="0" w:beforeAutospacing="0" w:after="120" w:afterAutospacing="0" w:line="360" w:lineRule="auto"/>
         <w:textAlignment w:val="baseline"/>
         <w:rPr>
           <w:rFonts w:ascii="Segoe UI" w:hAnsi="Segoe UI" w:cs="Segoe UI"/>
@@ -1774,7 +1700,7 @@
     <w:p>
       <w:pPr>
         <w:pStyle w:val="paragraph"/>
-        <w:spacing w:before="0" w:beforeAutospacing="0" w:after="0" w:afterAutospacing="0" w:line="360" w:lineRule="auto"/>
+        <w:spacing w:before="0" w:beforeAutospacing="0" w:after="120" w:afterAutospacing="0" w:line="360" w:lineRule="auto"/>
         <w:textAlignment w:val="baseline"/>
         <w:rPr>
           <w:rStyle w:val="eop"/>
@@ -1825,7 +1751,7 @@
     <w:p>
       <w:pPr>
         <w:pStyle w:val="paragraph"/>
-        <w:spacing w:before="0" w:beforeAutospacing="0" w:after="0" w:afterAutospacing="0" w:line="360" w:lineRule="auto"/>
+        <w:spacing w:before="0" w:beforeAutospacing="0" w:after="120" w:afterAutospacing="0" w:line="360" w:lineRule="auto"/>
         <w:textAlignment w:val="baseline"/>
         <w:rPr>
           <w:rFonts w:ascii="Calibri" w:hAnsi="Calibri" w:cs="Calibri"/>
@@ -1896,19 +1822,19 @@
     <w:p>
       <w:pPr>
         <w:pStyle w:val="paragraph"/>
-        <w:spacing w:before="0" w:beforeAutospacing="0" w:after="0" w:afterAutospacing="0" w:line="360" w:lineRule="auto"/>
-        <w:textAlignment w:val="baseline"/>
-        <w:rPr>
-          <w:rFonts w:ascii="Calibri" w:hAnsi="Calibri" w:cs="Calibri"/>
-          <w:sz w:val="22"/>
-          <w:szCs w:val="22"/>
-        </w:rPr>
-      </w:pPr>
-    </w:p>
-    <w:p>
-      <w:pPr>
-        <w:pStyle w:val="paragraph"/>
-        <w:spacing w:before="0" w:beforeAutospacing="0" w:after="0" w:afterAutospacing="0" w:line="360" w:lineRule="auto"/>
+        <w:spacing w:before="0" w:beforeAutospacing="0" w:after="120" w:afterAutospacing="0" w:line="360" w:lineRule="auto"/>
+        <w:textAlignment w:val="baseline"/>
+        <w:rPr>
+          <w:rFonts w:ascii="Calibri" w:hAnsi="Calibri" w:cs="Calibri"/>
+          <w:sz w:val="22"/>
+          <w:szCs w:val="22"/>
+        </w:rPr>
+      </w:pPr>
+    </w:p>
+    <w:p>
+      <w:pPr>
+        <w:pStyle w:val="paragraph"/>
+        <w:spacing w:before="0" w:beforeAutospacing="0" w:after="120" w:afterAutospacing="0" w:line="360" w:lineRule="auto"/>
         <w:textAlignment w:val="baseline"/>
         <w:rPr>
           <w:rFonts w:ascii="Calibri" w:hAnsi="Calibri" w:cs="Calibri"/>
@@ -1932,7 +1858,7 @@
     <w:p>
       <w:pPr>
         <w:pStyle w:val="paragraph"/>
-        <w:spacing w:before="0" w:beforeAutospacing="0" w:after="0" w:afterAutospacing="0" w:line="360" w:lineRule="auto"/>
+        <w:spacing w:before="0" w:beforeAutospacing="0" w:after="120" w:afterAutospacing="0" w:line="360" w:lineRule="auto"/>
         <w:textAlignment w:val="baseline"/>
         <w:rPr>
           <w:rFonts w:ascii="Calibri" w:hAnsi="Calibri" w:cs="Calibri"/>
@@ -1954,19 +1880,19 @@
     <w:p>
       <w:pPr>
         <w:pStyle w:val="paragraph"/>
-        <w:spacing w:before="0" w:beforeAutospacing="0" w:after="0" w:afterAutospacing="0" w:line="360" w:lineRule="auto"/>
-        <w:textAlignment w:val="baseline"/>
-        <w:rPr>
-          <w:rFonts w:ascii="Calibri" w:hAnsi="Calibri" w:cs="Calibri"/>
-          <w:sz w:val="22"/>
-          <w:szCs w:val="22"/>
-        </w:rPr>
-      </w:pPr>
-    </w:p>
-    <w:p>
-      <w:pPr>
-        <w:pStyle w:val="paragraph"/>
-        <w:spacing w:before="0" w:beforeAutospacing="0" w:after="0" w:afterAutospacing="0" w:line="360" w:lineRule="auto"/>
+        <w:spacing w:before="0" w:beforeAutospacing="0" w:after="120" w:afterAutospacing="0" w:line="360" w:lineRule="auto"/>
+        <w:textAlignment w:val="baseline"/>
+        <w:rPr>
+          <w:rFonts w:ascii="Calibri" w:hAnsi="Calibri" w:cs="Calibri"/>
+          <w:sz w:val="22"/>
+          <w:szCs w:val="22"/>
+        </w:rPr>
+      </w:pPr>
+    </w:p>
+    <w:p>
+      <w:pPr>
+        <w:pStyle w:val="paragraph"/>
+        <w:spacing w:before="0" w:beforeAutospacing="0" w:after="120" w:afterAutospacing="0" w:line="360" w:lineRule="auto"/>
         <w:textAlignment w:val="baseline"/>
         <w:rPr>
           <w:rFonts w:ascii="Calibri" w:hAnsi="Calibri" w:cs="Calibri"/>
@@ -1985,22 +1911,8 @@
     </w:p>
     <w:p>
       <w:pPr>
-        <w:rPr>
-          <w:rFonts w:ascii="Calibri" w:eastAsia="Times New Roman" w:hAnsi="Calibri" w:cs="Calibri"/>
-          <w:lang w:eastAsia="en-NZ"/>
-        </w:rPr>
-      </w:pPr>
-      <w:r>
-        <w:rPr>
-          <w:rFonts w:ascii="Calibri" w:hAnsi="Calibri" w:cs="Calibri"/>
-        </w:rPr>
-        <w:br w:type="page"/>
-      </w:r>
-    </w:p>
-    <w:p>
-      <w:pPr>
-        <w:pStyle w:val="paragraph"/>
-        <w:spacing w:before="0" w:beforeAutospacing="0" w:after="0" w:afterAutospacing="0" w:line="360" w:lineRule="auto"/>
+        <w:pStyle w:val="paragraph"/>
+        <w:spacing w:before="0" w:beforeAutospacing="0" w:after="120" w:afterAutospacing="0" w:line="360" w:lineRule="auto"/>
         <w:textAlignment w:val="baseline"/>
         <w:rPr>
           <w:rFonts w:ascii="Calibri" w:hAnsi="Calibri" w:cs="Calibri"/>
@@ -2039,7 +1951,7 @@
     <w:p>
       <w:pPr>
         <w:pStyle w:val="paragraph"/>
-        <w:spacing w:before="0" w:beforeAutospacing="0" w:after="0" w:afterAutospacing="0" w:line="360" w:lineRule="auto"/>
+        <w:spacing w:before="0" w:beforeAutospacing="0" w:after="120" w:afterAutospacing="0" w:line="360" w:lineRule="auto"/>
         <w:textAlignment w:val="baseline"/>
         <w:rPr>
           <w:rFonts w:ascii="Calibri" w:hAnsi="Calibri" w:cs="Calibri"/>
@@ -2107,7 +2019,7 @@
     <w:p>
       <w:pPr>
         <w:pStyle w:val="paragraph"/>
-        <w:spacing w:before="0" w:beforeAutospacing="0" w:after="0" w:afterAutospacing="0" w:line="360" w:lineRule="auto"/>
+        <w:spacing w:before="0" w:beforeAutospacing="0" w:after="120" w:afterAutospacing="0" w:line="360" w:lineRule="auto"/>
         <w:textAlignment w:val="baseline"/>
         <w:rPr>
           <w:rFonts w:ascii="Calibri" w:hAnsi="Calibri" w:cs="Calibri"/>
@@ -2131,7 +2043,7 @@
     <w:p>
       <w:pPr>
         <w:pStyle w:val="paragraph"/>
-        <w:spacing w:before="0" w:beforeAutospacing="0" w:after="0" w:afterAutospacing="0" w:line="360" w:lineRule="auto"/>
+        <w:spacing w:before="0" w:beforeAutospacing="0" w:after="120" w:afterAutospacing="0" w:line="360" w:lineRule="auto"/>
         <w:textAlignment w:val="baseline"/>
         <w:rPr>
           <w:rFonts w:ascii="Calibri" w:hAnsi="Calibri" w:cs="Calibri"/>
@@ -2173,19 +2085,19 @@
     <w:p>
       <w:pPr>
         <w:pStyle w:val="paragraph"/>
-        <w:spacing w:before="0" w:beforeAutospacing="0" w:after="0" w:afterAutospacing="0" w:line="360" w:lineRule="auto"/>
-        <w:textAlignment w:val="baseline"/>
-        <w:rPr>
-          <w:rFonts w:ascii="Calibri" w:hAnsi="Calibri" w:cs="Calibri"/>
-          <w:sz w:val="22"/>
-          <w:szCs w:val="22"/>
-        </w:rPr>
-      </w:pPr>
-    </w:p>
-    <w:p>
-      <w:pPr>
-        <w:pStyle w:val="paragraph"/>
-        <w:spacing w:before="0" w:beforeAutospacing="0" w:after="0" w:afterAutospacing="0" w:line="360" w:lineRule="auto"/>
+        <w:spacing w:before="0" w:beforeAutospacing="0" w:after="120" w:afterAutospacing="0" w:line="360" w:lineRule="auto"/>
+        <w:textAlignment w:val="baseline"/>
+        <w:rPr>
+          <w:rFonts w:ascii="Calibri" w:hAnsi="Calibri" w:cs="Calibri"/>
+          <w:sz w:val="22"/>
+          <w:szCs w:val="22"/>
+        </w:rPr>
+      </w:pPr>
+    </w:p>
+    <w:p>
+      <w:pPr>
+        <w:pStyle w:val="paragraph"/>
+        <w:spacing w:before="0" w:beforeAutospacing="0" w:after="120" w:afterAutospacing="0" w:line="360" w:lineRule="auto"/>
         <w:textAlignment w:val="baseline"/>
         <w:rPr>
           <w:rFonts w:ascii="Calibri" w:hAnsi="Calibri" w:cs="Calibri"/>
@@ -2204,6 +2116,7 @@
     </w:p>
     <w:p>
       <w:pPr>
+        <w:spacing w:after="120" w:line="360" w:lineRule="auto"/>
         <w:rPr>
           <w:rFonts w:ascii="Calibri" w:eastAsia="Times New Roman" w:hAnsi="Calibri" w:cs="Calibri"/>
           <w:lang w:eastAsia="en-NZ"/>
@@ -2219,19 +2132,19 @@
     <w:p>
       <w:pPr>
         <w:pStyle w:val="paragraph"/>
-        <w:spacing w:before="0" w:beforeAutospacing="0" w:after="0" w:afterAutospacing="0" w:line="360" w:lineRule="auto"/>
-        <w:textAlignment w:val="baseline"/>
-        <w:rPr>
-          <w:rFonts w:ascii="Calibri" w:hAnsi="Calibri" w:cs="Calibri"/>
-          <w:sz w:val="22"/>
-          <w:szCs w:val="22"/>
-        </w:rPr>
-      </w:pPr>
-    </w:p>
-    <w:p>
-      <w:pPr>
-        <w:pStyle w:val="paragraph"/>
-        <w:spacing w:before="0" w:beforeAutospacing="0" w:after="0" w:afterAutospacing="0" w:line="360" w:lineRule="auto"/>
+        <w:spacing w:before="0" w:beforeAutospacing="0" w:after="120" w:afterAutospacing="0" w:line="360" w:lineRule="auto"/>
+        <w:textAlignment w:val="baseline"/>
+        <w:rPr>
+          <w:rFonts w:ascii="Calibri" w:hAnsi="Calibri" w:cs="Calibri"/>
+          <w:sz w:val="22"/>
+          <w:szCs w:val="22"/>
+        </w:rPr>
+      </w:pPr>
+    </w:p>
+    <w:p>
+      <w:pPr>
+        <w:pStyle w:val="paragraph"/>
+        <w:spacing w:before="0" w:beforeAutospacing="0" w:after="120" w:afterAutospacing="0" w:line="360" w:lineRule="auto"/>
         <w:textAlignment w:val="baseline"/>
         <w:rPr>
           <w:rFonts w:ascii="Segoe UI" w:hAnsi="Segoe UI" w:cs="Segoe UI"/>
@@ -2284,7 +2197,7 @@
     <w:p>
       <w:pPr>
         <w:pStyle w:val="paragraph"/>
-        <w:spacing w:before="0" w:beforeAutospacing="0" w:after="0" w:afterAutospacing="0" w:line="360" w:lineRule="auto"/>
+        <w:spacing w:before="0" w:beforeAutospacing="0" w:after="120" w:afterAutospacing="0" w:line="360" w:lineRule="auto"/>
         <w:textAlignment w:val="baseline"/>
         <w:rPr>
           <w:rFonts w:ascii="Calibri" w:hAnsi="Calibri" w:cs="Calibri"/>
@@ -2343,7 +2256,7 @@
           <w:ilvl w:val="0"/>
           <w:numId w:val="20"/>
         </w:numPr>
-        <w:spacing w:before="0" w:beforeAutospacing="0" w:after="0" w:afterAutospacing="0" w:line="360" w:lineRule="auto"/>
+        <w:spacing w:before="0" w:beforeAutospacing="0" w:after="120" w:afterAutospacing="0" w:line="360" w:lineRule="auto"/>
         <w:textAlignment w:val="baseline"/>
         <w:rPr>
           <w:rFonts w:ascii="Calibri" w:hAnsi="Calibri" w:cs="Calibri"/>
@@ -2367,7 +2280,7 @@
           <w:ilvl w:val="0"/>
           <w:numId w:val="20"/>
         </w:numPr>
-        <w:spacing w:before="0" w:beforeAutospacing="0" w:after="0" w:afterAutospacing="0" w:line="360" w:lineRule="auto"/>
+        <w:spacing w:before="0" w:beforeAutospacing="0" w:after="120" w:afterAutospacing="0" w:line="360" w:lineRule="auto"/>
         <w:textAlignment w:val="baseline"/>
         <w:rPr>
           <w:rFonts w:ascii="Calibri" w:hAnsi="Calibri" w:cs="Calibri"/>
@@ -2391,7 +2304,7 @@
           <w:ilvl w:val="0"/>
           <w:numId w:val="20"/>
         </w:numPr>
-        <w:spacing w:before="0" w:beforeAutospacing="0" w:after="0" w:afterAutospacing="0" w:line="360" w:lineRule="auto"/>
+        <w:spacing w:before="0" w:beforeAutospacing="0" w:after="120" w:afterAutospacing="0" w:line="360" w:lineRule="auto"/>
         <w:textAlignment w:val="baseline"/>
         <w:rPr>
           <w:rFonts w:ascii="Calibri" w:hAnsi="Calibri" w:cs="Calibri"/>
@@ -2410,25 +2323,58 @@
     </w:p>
     <w:p>
       <w:pPr>
+        <w:pStyle w:val="paragraph"/>
+        <w:spacing w:before="0" w:beforeAutospacing="0" w:after="120" w:afterAutospacing="0" w:line="360" w:lineRule="auto"/>
+        <w:textAlignment w:val="baseline"/>
+        <w:rPr>
+          <w:rFonts w:ascii="Calibri" w:hAnsi="Calibri" w:cs="Calibri"/>
+          <w:sz w:val="22"/>
+          <w:szCs w:val="22"/>
+        </w:rPr>
+      </w:pPr>
+    </w:p>
+    <w:p>
+      <w:pPr>
+        <w:spacing w:after="120" w:line="360" w:lineRule="auto"/>
         <w:rPr>
           <w:rFonts w:ascii="Calibri" w:eastAsia="Times New Roman" w:hAnsi="Calibri" w:cs="Calibri"/>
           <w:lang w:eastAsia="en-NZ"/>
         </w:rPr>
       </w:pPr>
-    </w:p>
-    <w:p>
-      <w:pPr>
+      <w:r>
         <w:rPr>
           <w:rFonts w:ascii="Calibri" w:eastAsia="Times New Roman" w:hAnsi="Calibri" w:cs="Calibri"/>
           <w:lang w:eastAsia="en-NZ"/>
         </w:rPr>
-      </w:pPr>
+        <w:t>In the end we sent our questions to different people who were willing to answer our questions to help us refine our ideas. In total we were able to get 15 responses</w:t>
+      </w:r>
       <w:r>
         <w:rPr>
           <w:rFonts w:ascii="Calibri" w:eastAsia="Times New Roman" w:hAnsi="Calibri" w:cs="Calibri"/>
           <w:lang w:eastAsia="en-NZ"/>
         </w:rPr>
-        <w:t xml:space="preserve">In the end we sent our questions to different people who were willing to answer our questions to help us refine our ideas. In total we were able to get 15 responses, those responses are set in the excel sheet along with this file called </w:t>
+        <w:t xml:space="preserve"> out of 30</w:t>
+      </w:r>
+      <w:r>
+        <w:rPr>
+          <w:rFonts w:ascii="Calibri" w:eastAsia="Times New Roman" w:hAnsi="Calibri" w:cs="Calibri"/>
+          <w:lang w:eastAsia="en-NZ"/>
+        </w:rPr>
+        <w:t>, those</w:t>
+      </w:r>
+      <w:r>
+        <w:rPr>
+          <w:rFonts w:ascii="Calibri" w:eastAsia="Times New Roman" w:hAnsi="Calibri" w:cs="Calibri"/>
+          <w:lang w:eastAsia="en-NZ"/>
+        </w:rPr>
+        <w:t xml:space="preserve"> who responded</w:t>
+      </w:r>
+      <w:r>
+        <w:rPr>
+          <w:rFonts w:ascii="Calibri" w:eastAsia="Times New Roman" w:hAnsi="Calibri" w:cs="Calibri"/>
+          <w:lang w:eastAsia="en-NZ"/>
+        </w:rPr>
+        <w:t xml:space="preserve"> are set in the excel sheet along with this file called </w:t>
       </w:r>
       <w:r>
         <w:rPr>
@@ -2451,6 +2397,7 @@
     </w:p>
     <w:p>
       <w:pPr>
+        <w:spacing w:after="120" w:line="360" w:lineRule="auto"/>
         <w:rPr>
           <w:rFonts w:ascii="Calibri" w:eastAsia="Times New Roman" w:hAnsi="Calibri" w:cs="Calibri"/>
           <w:lang w:eastAsia="en-NZ"/>
@@ -2461,33 +2408,150 @@
           <w:rFonts w:ascii="Calibri" w:eastAsia="Times New Roman" w:hAnsi="Calibri" w:cs="Calibri"/>
           <w:lang w:eastAsia="en-NZ"/>
         </w:rPr>
-        <w:t xml:space="preserve">That is where we all looked at the responses together and decided on what kind of feedback that person was trying to give, whether it be positive, negative, people who have concerns or may be interested. </w:t>
-      </w:r>
-    </w:p>
-    <w:p>
-      <w:pPr>
+        <w:t xml:space="preserve">That is where we all looked at the responses together and decided on what kind of feedback that </w:t>
+      </w:r>
+      <w:r>
         <w:rPr>
           <w:rFonts w:ascii="Calibri" w:eastAsia="Times New Roman" w:hAnsi="Calibri" w:cs="Calibri"/>
           <w:lang w:eastAsia="en-NZ"/>
         </w:rPr>
-      </w:pPr>
-    </w:p>
-    <w:p>
-      <w:pPr>
-        <w:pStyle w:val="paragraph"/>
-        <w:spacing w:before="0" w:beforeAutospacing="0" w:after="0" w:afterAutospacing="0" w:line="360" w:lineRule="auto"/>
-        <w:textAlignment w:val="baseline"/>
-        <w:rPr>
-          <w:rFonts w:ascii="Calibri" w:hAnsi="Calibri" w:cs="Calibri"/>
-          <w:sz w:val="22"/>
-          <w:szCs w:val="22"/>
-        </w:rPr>
-      </w:pPr>
-    </w:p>
-    <w:p>
-      <w:pPr>
-        <w:pStyle w:val="paragraph"/>
-        <w:spacing w:before="0" w:beforeAutospacing="0" w:after="0" w:afterAutospacing="0" w:line="360" w:lineRule="auto"/>
+        <w:t>each response to our question</w:t>
+      </w:r>
+      <w:r>
+        <w:rPr>
+          <w:rFonts w:ascii="Calibri" w:eastAsia="Times New Roman" w:hAnsi="Calibri" w:cs="Calibri"/>
+          <w:lang w:eastAsia="en-NZ"/>
+        </w:rPr>
+        <w:t xml:space="preserve"> was trying to </w:t>
+      </w:r>
+      <w:r>
+        <w:rPr>
+          <w:rFonts w:ascii="Calibri" w:eastAsia="Times New Roman" w:hAnsi="Calibri" w:cs="Calibri"/>
+          <w:lang w:eastAsia="en-NZ"/>
+        </w:rPr>
+        <w:t>convey</w:t>
+      </w:r>
+      <w:r>
+        <w:rPr>
+          <w:rFonts w:ascii="Calibri" w:eastAsia="Times New Roman" w:hAnsi="Calibri" w:cs="Calibri"/>
+          <w:lang w:eastAsia="en-NZ"/>
+        </w:rPr>
+        <w:t xml:space="preserve">, whether it be positive, negative, people who have concerns or may be interested. </w:t>
+      </w:r>
+    </w:p>
+    <w:p>
+      <w:pPr>
+        <w:spacing w:after="120" w:line="360" w:lineRule="auto"/>
+        <w:rPr>
+          <w:rFonts w:ascii="Calibri" w:eastAsia="Times New Roman" w:hAnsi="Calibri" w:cs="Calibri"/>
+          <w:lang w:eastAsia="en-NZ"/>
+        </w:rPr>
+      </w:pPr>
+      <w:r>
+        <w:rPr>
+          <w:rFonts w:ascii="Calibri" w:eastAsia="Times New Roman" w:hAnsi="Calibri" w:cs="Calibri"/>
+          <w:lang w:eastAsia="en-NZ"/>
+        </w:rPr>
+        <w:t xml:space="preserve">Out of </w:t>
+      </w:r>
+      <w:r>
+        <w:rPr>
+          <w:rFonts w:ascii="Calibri" w:eastAsia="Times New Roman" w:hAnsi="Calibri" w:cs="Calibri"/>
+          <w:lang w:eastAsia="en-NZ"/>
+        </w:rPr>
+        <w:t>the 15 responses we received 10 of them were either positive or curious to try out the solution but there were also positives with some concerns. While the rest of the responses were negative and questioning the overall safety and well-being of the people with movement disabilities.</w:t>
+      </w:r>
+    </w:p>
+    <w:p>
+      <w:pPr>
+        <w:pStyle w:val="Heading2"/>
+        <w:spacing w:after="120" w:line="360" w:lineRule="auto"/>
+        <w:rPr>
+          <w:b/>
+          <w:i/>
+          <w:lang w:eastAsia="en-NZ"/>
+        </w:rPr>
+      </w:pPr>
+      <w:r>
+        <w:rPr>
+          <w:b/>
+          <w:i/>
+          <w:lang w:eastAsia="en-NZ"/>
+        </w:rPr>
+        <w:t>Conclusion</w:t>
+      </w:r>
+    </w:p>
+    <w:p>
+      <w:pPr>
+        <w:spacing w:after="120" w:line="360" w:lineRule="auto"/>
+        <w:rPr>
+          <w:rFonts w:ascii="Calibri" w:eastAsia="Times New Roman" w:hAnsi="Calibri" w:cs="Calibri"/>
+          <w:lang w:eastAsia="en-NZ"/>
+        </w:rPr>
+      </w:pPr>
+      <w:r>
+        <w:rPr>
+          <w:rFonts w:ascii="Calibri" w:eastAsia="Times New Roman" w:hAnsi="Calibri" w:cs="Calibri"/>
+          <w:lang w:eastAsia="en-NZ"/>
+        </w:rPr>
+        <w:t>Our conclusion is that we won’t be changing anything to our solution design to our problem topic. From the feedback we received since most of it was positive and peoples’ outlook is that it would be a great experience for people with movement disability. There is no harm in creating something that may give a new experience that has never been done before. With the concerns for</w:t>
+      </w:r>
+      <w:r>
+        <w:rPr>
+          <w:rFonts w:ascii="Calibri" w:eastAsia="Times New Roman" w:hAnsi="Calibri" w:cs="Calibri"/>
+          <w:lang w:eastAsia="en-NZ"/>
+        </w:rPr>
+        <w:t xml:space="preserve"> the safety and </w:t>
+      </w:r>
+      <w:r>
+        <w:rPr>
+          <w:rFonts w:ascii="Calibri" w:eastAsia="Times New Roman" w:hAnsi="Calibri" w:cs="Calibri"/>
+          <w:lang w:eastAsia="en-NZ"/>
+        </w:rPr>
+        <w:t xml:space="preserve">well-being of the person with a movement disability this will be looked into the future once everything has been prototype, this is because with no prototype we won’t know if this solution </w:t>
+      </w:r>
+      <w:r>
+        <w:rPr>
+          <w:rFonts w:ascii="Calibri" w:eastAsia="Times New Roman" w:hAnsi="Calibri" w:cs="Calibri"/>
+          <w:lang w:eastAsia="en-NZ"/>
+        </w:rPr>
+        <w:t>will truly work</w:t>
+      </w:r>
+      <w:r>
+        <w:rPr>
+          <w:rFonts w:ascii="Calibri" w:eastAsia="Times New Roman" w:hAnsi="Calibri" w:cs="Calibri"/>
+          <w:lang w:eastAsia="en-NZ"/>
+        </w:rPr>
+        <w:t xml:space="preserve">. </w:t>
+      </w:r>
+      <w:bookmarkStart w:id="0" w:name="_GoBack"/>
+      <w:bookmarkEnd w:id="0"/>
+    </w:p>
+    <w:p>
+      <w:pPr>
+        <w:spacing w:after="120" w:line="360" w:lineRule="auto"/>
+        <w:rPr>
+          <w:rFonts w:ascii="Calibri" w:eastAsia="Times New Roman" w:hAnsi="Calibri" w:cs="Calibri"/>
+          <w:lang w:eastAsia="en-NZ"/>
+        </w:rPr>
+      </w:pPr>
+    </w:p>
+    <w:p>
+      <w:pPr>
+        <w:pStyle w:val="paragraph"/>
+        <w:spacing w:before="0" w:beforeAutospacing="0" w:after="120" w:afterAutospacing="0" w:line="360" w:lineRule="auto"/>
+        <w:textAlignment w:val="baseline"/>
+        <w:rPr>
+          <w:rFonts w:ascii="Calibri" w:hAnsi="Calibri" w:cs="Calibri"/>
+          <w:sz w:val="22"/>
+          <w:szCs w:val="22"/>
+        </w:rPr>
+      </w:pPr>
+    </w:p>
+    <w:p>
+      <w:pPr>
+        <w:pStyle w:val="paragraph"/>
+        <w:spacing w:before="0" w:beforeAutospacing="0" w:after="120" w:afterAutospacing="0" w:line="360" w:lineRule="auto"/>
         <w:textAlignment w:val="baseline"/>
         <w:rPr>
           <w:rFonts w:ascii="Calibri" w:hAnsi="Calibri" w:cs="Calibri"/>
@@ -2507,7 +2571,7 @@
 </file>
 
 <file path=word/numbering.xml><?xml version="1.0" encoding="utf-8"?>
-<w:numbering xmlns:wpc="http://schemas.microsoft.com/office/word/2010/wordprocessingCanvas" xmlns:cx="http://schemas.microsoft.com/office/drawing/2014/chartex" xmlns:cx1="http://schemas.microsoft.com/office/drawing/2015/9/8/chartex" xmlns:cx2="http://schemas.microsoft.com/office/drawing/2015/10/21/chartex" xmlns:cx3="http://schemas.microsoft.com/office/drawing/2016/5/9/chartex" xmlns:cx4="http://schemas.microsoft.com/office/drawing/2016/5/10/chartex" xmlns:cx5="http://schemas.microsoft.com/office/drawing/2016/5/11/chartex" xmlns:cx6="http://schemas.microsoft.com/office/drawing/2016/5/12/chartex" xmlns:cx7="http://schemas.microsoft.com/office/drawing/2016/5/13/chartex" xmlns:cx8="http://schemas.microsoft.com/office/drawing/2016/5/14/chartex" xmlns:mc="http://schemas.openxmlformats.org/markup-compatibility/2006" xmlns:aink="http://schemas.microsoft.com/office/drawing/2016/ink" xmlns:am3d="http://schemas.microsoft.com/office/drawing/2017/model3d" xmlns:o="urn:schemas-microsoft-com:office:office" xmlns:r="http://schemas.openxmlformats.org/officeDocument/2006/relationships" xmlns:m="http://schemas.openxmlformats.org/officeDocument/2006/math" xmlns:v="urn:schemas-microsoft-com:vml" xmlns:wp14="http://schemas.microsoft.com/office/word/2010/wordprocessingDrawing" xmlns:wp="http://schemas.openxmlformats.org/drawingml/2006/wordprocessingDrawing" xmlns:w10="urn:schemas-microsoft-com:office:word" xmlns:w="http://schemas.openxmlformats.org/wordprocessingml/2006/main" xmlns:w14="http://schemas.microsoft.com/office/word/2010/wordml" xmlns:w15="http://schemas.microsoft.com/office/word/2012/wordml" xmlns:w16cex="http://schemas.microsoft.com/office/word/2018/wordml/cex" xmlns:w16cid="http://schemas.microsoft.com/office/word/2016/wordml/cid" xmlns:w16="http://schemas.microsoft.com/office/word/2018/wordml" xmlns:w16se="http://schemas.microsoft.com/office/word/2015/wordml/symex" xmlns:wpg="http://schemas.microsoft.com/office/word/2010/wordprocessingGroup" xmlns:wpi="http://schemas.microsoft.com/office/word/2010/wordprocessingInk" xmlns:wne="http://schemas.microsoft.com/office/word/2006/wordml" xmlns:wps="http://schemas.microsoft.com/office/word/2010/wordprocessingShape" mc:Ignorable="w14 w15 w16se w16cid w16 w16cex wp14">
+<w:numbering xmlns:wpc="http://schemas.microsoft.com/office/word/2010/wordprocessingCanvas" xmlns:cx="http://schemas.microsoft.com/office/drawing/2014/chartex" xmlns:mc="http://schemas.openxmlformats.org/markup-compatibility/2006" xmlns:o="urn:schemas-microsoft-com:office:office" xmlns:r="http://schemas.openxmlformats.org/officeDocument/2006/relationships" xmlns:m="http://schemas.openxmlformats.org/officeDocument/2006/math" xmlns:v="urn:schemas-microsoft-com:vml" xmlns:wp14="http://schemas.microsoft.com/office/word/2010/wordprocessingDrawing" xmlns:wp="http://schemas.openxmlformats.org/drawingml/2006/wordprocessingDrawing" xmlns:w10="urn:schemas-microsoft-com:office:word" xmlns:w="http://schemas.openxmlformats.org/wordprocessingml/2006/main" xmlns:w14="http://schemas.microsoft.com/office/word/2010/wordml" xmlns:w15="http://schemas.microsoft.com/office/word/2012/wordml" xmlns:w16se="http://schemas.microsoft.com/office/word/2015/wordml/symex" xmlns:wpg="http://schemas.microsoft.com/office/word/2010/wordprocessingGroup" xmlns:wpi="http://schemas.microsoft.com/office/word/2010/wordprocessingInk" xmlns:wne="http://schemas.microsoft.com/office/word/2006/wordml" xmlns:wps="http://schemas.microsoft.com/office/word/2010/wordprocessingShape" mc:Ignorable="w14 w15 w16se wp14">
   <w:abstractNum w:abstractNumId="0" w15:restartNumberingAfterBreak="0">
     <w:nsid w:val="06B32720"/>
     <w:multiLevelType w:val="multilevel"/>
@@ -4850,7 +4914,7 @@
 </file>
 
 <file path=word/styles.xml><?xml version="1.0" encoding="utf-8"?>
-<w:styles xmlns:mc="http://schemas.openxmlformats.org/markup-compatibility/2006" xmlns:r="http://schemas.openxmlformats.org/officeDocument/2006/relationships" xmlns:w="http://schemas.openxmlformats.org/wordprocessingml/2006/main" xmlns:w14="http://schemas.microsoft.com/office/word/2010/wordml" xmlns:w15="http://schemas.microsoft.com/office/word/2012/wordml" xmlns:w16cex="http://schemas.microsoft.com/office/word/2018/wordml/cex" xmlns:w16cid="http://schemas.microsoft.com/office/word/2016/wordml/cid" xmlns:w16="http://schemas.microsoft.com/office/word/2018/wordml" xmlns:w16se="http://schemas.microsoft.com/office/word/2015/wordml/symex" mc:Ignorable="w14 w15 w16se w16cid w16 w16cex">
+<w:styles xmlns:mc="http://schemas.openxmlformats.org/markup-compatibility/2006" xmlns:r="http://schemas.openxmlformats.org/officeDocument/2006/relationships" xmlns:w="http://schemas.openxmlformats.org/wordprocessingml/2006/main" xmlns:w14="http://schemas.microsoft.com/office/word/2010/wordml" xmlns:w15="http://schemas.microsoft.com/office/word/2012/wordml" xmlns:w16se="http://schemas.microsoft.com/office/word/2015/wordml/symex" mc:Ignorable="w14 w15 w16se">
   <w:docDefaults>
     <w:rPrDefault>
       <w:rPr>
@@ -4866,7 +4930,7 @@
       </w:pPr>
     </w:pPrDefault>
   </w:docDefaults>
-  <w:latentStyles w:defLockedState="0" w:defUIPriority="99" w:defSemiHidden="0" w:defUnhideWhenUsed="0" w:defQFormat="0" w:count="376">
+  <w:latentStyles w:defLockedState="0" w:defUIPriority="99" w:defSemiHidden="0" w:defUnhideWhenUsed="0" w:defQFormat="0" w:count="371">
     <w:lsdException w:name="Normal" w:uiPriority="0" w:qFormat="1"/>
     <w:lsdException w:name="heading 1" w:uiPriority="9" w:qFormat="1"/>
     <w:lsdException w:name="heading 2" w:semiHidden="1" w:uiPriority="9" w:unhideWhenUsed="1" w:qFormat="1"/>
@@ -5238,15 +5302,32 @@
     <w:lsdException w:name="List Table 5 Dark Accent 6" w:uiPriority="50"/>
     <w:lsdException w:name="List Table 6 Colorful Accent 6" w:uiPriority="51"/>
     <w:lsdException w:name="List Table 7 Colorful Accent 6" w:uiPriority="52"/>
-    <w:lsdException w:name="Mention" w:semiHidden="1" w:unhideWhenUsed="1"/>
-    <w:lsdException w:name="Smart Hyperlink" w:semiHidden="1" w:unhideWhenUsed="1"/>
-    <w:lsdException w:name="Hashtag" w:semiHidden="1" w:unhideWhenUsed="1"/>
-    <w:lsdException w:name="Unresolved Mention" w:semiHidden="1" w:unhideWhenUsed="1"/>
-    <w:lsdException w:name="Smart Link" w:semiHidden="1" w:unhideWhenUsed="1"/>
   </w:latentStyles>
   <w:style w:type="paragraph" w:default="1" w:styleId="Normal">
     <w:name w:val="Normal"/>
     <w:qFormat/>
+  </w:style>
+  <w:style w:type="paragraph" w:styleId="Heading2">
+    <w:name w:val="heading 2"/>
+    <w:basedOn w:val="Normal"/>
+    <w:next w:val="Normal"/>
+    <w:link w:val="Heading2Char"/>
+    <w:uiPriority w:val="9"/>
+    <w:unhideWhenUsed/>
+    <w:qFormat/>
+    <w:rsid w:val="00446743"/>
+    <w:pPr>
+      <w:keepNext/>
+      <w:keepLines/>
+      <w:spacing w:before="40" w:after="0"/>
+      <w:outlineLvl w:val="1"/>
+    </w:pPr>
+    <w:rPr>
+      <w:rFonts w:asciiTheme="majorHAnsi" w:eastAsiaTheme="majorEastAsia" w:hAnsiTheme="majorHAnsi" w:cstheme="majorBidi"/>
+      <w:color w:val="2E74B5" w:themeColor="accent1" w:themeShade="BF"/>
+      <w:sz w:val="26"/>
+      <w:szCs w:val="26"/>
+    </w:rPr>
   </w:style>
   <w:style w:type="character" w:default="1" w:styleId="DefaultParagraphFont">
     <w:name w:val="Default Paragraph Font"/>
@@ -5370,6 +5451,19 @@
       <w:bCs/>
       <w:sz w:val="20"/>
       <w:szCs w:val="20"/>
+    </w:rPr>
+  </w:style>
+  <w:style w:type="character" w:customStyle="1" w:styleId="Heading2Char">
+    <w:name w:val="Heading 2 Char"/>
+    <w:basedOn w:val="DefaultParagraphFont"/>
+    <w:link w:val="Heading2"/>
+    <w:uiPriority w:val="9"/>
+    <w:rsid w:val="00446743"/>
+    <w:rPr>
+      <w:rFonts w:asciiTheme="majorHAnsi" w:eastAsiaTheme="majorEastAsia" w:hAnsiTheme="majorHAnsi" w:cstheme="majorBidi"/>
+      <w:color w:val="2E74B5" w:themeColor="accent1" w:themeShade="BF"/>
+      <w:sz w:val="26"/>
+      <w:szCs w:val="26"/>
     </w:rPr>
   </w:style>
 </w:styles>

</xml_diff>